<commit_message>
KR16 - Fixed first query, changed /* Find artists who have more than ten songs */ query to find the albums that have more than ten songs.
</commit_message>
<xml_diff>
--- a/SQL Queries.docx
+++ b/SQL Queries.docx
@@ -33,15 +33,13 @@
     <w:p>
       <w:pPr>
         <w:pStyle w:val="Normal"/>
-        <w:rPr>
-          <w:lang w:val="en-US" w:eastAsia="zh-CN"/>
-        </w:rPr>
-      </w:pPr>
-      <w:r>
-        <w:rPr>
-          <w:lang w:val="en-US" w:eastAsia="zh-CN"/>
-        </w:rPr>
-        <w:t>SELECT COUNT (S.stranum)</w:t>
+        <w:rPr/>
+      </w:pPr>
+      <w:r>
+        <w:rPr>
+          <w:lang w:val="en-US" w:eastAsia="zh-CN"/>
+        </w:rPr>
+        <w:t>SELECT COUNT(S.stranum)</w:t>
       </w:r>
     </w:p>
     <w:p>
@@ -215,59 +213,86 @@
         </w:rPr>
       </w:pPr>
       <w:r>
-        <w:rPr>
-          <w:lang w:val="en-US" w:eastAsia="zh-CN"/>
-        </w:rPr>
-      </w:r>
-    </w:p>
-    <w:p>
-      <w:pPr>
-        <w:pStyle w:val="Normal"/>
-        <w:rPr>
-          <w:lang w:val="en-US" w:eastAsia="zh-CN"/>
-        </w:rPr>
-      </w:pPr>
-      <w:r>
-        <w:rPr>
-          <w:lang w:val="en-US" w:eastAsia="zh-CN"/>
-        </w:rPr>
-        <w:t>/* Find artists who have more than ten songs */</w:t>
-      </w:r>
-    </w:p>
-    <w:p>
-      <w:pPr>
-        <w:pStyle w:val="Normal"/>
-        <w:rPr>
-          <w:lang w:val="en-US" w:eastAsia="zh-CN"/>
-        </w:rPr>
-      </w:pPr>
-      <w:r>
-        <w:rPr>
-          <w:lang w:val="en-US" w:eastAsia="zh-CN"/>
-        </w:rPr>
-        <w:t>SELECT S.aname, S.stranum AS TenSongs</w:t>
-      </w:r>
-    </w:p>
-    <w:p>
-      <w:pPr>
-        <w:pStyle w:val="Normal"/>
-        <w:rPr>
-          <w:lang w:val="en-US" w:eastAsia="zh-CN"/>
-        </w:rPr>
-      </w:pPr>
-      <w:r>
-        <w:rPr>
-          <w:lang w:val="en-US" w:eastAsia="zh-CN"/>
-        </w:rPr>
-        <w:t>FROM song S</w:t>
-      </w:r>
-    </w:p>
-    <w:p>
-      <w:pPr>
-        <w:pStyle w:val="Normal"/>
-        <w:rPr>
-          <w:lang w:val="en-US" w:eastAsia="zh-CN"/>
-        </w:rPr>
+        <w:rPr/>
+      </w:r>
+    </w:p>
+    <w:p>
+      <w:pPr>
+        <w:pStyle w:val="Normal"/>
+        <w:rPr/>
+      </w:pPr>
+      <w:r>
+        <w:rPr>
+          <w:lang w:val="en-US" w:eastAsia="zh-CN"/>
+        </w:rPr>
+        <w:t xml:space="preserve">/* Find </w:t>
+      </w:r>
+      <w:r>
+        <w:rPr>
+          <w:lang w:val="en-US" w:eastAsia="zh-CN"/>
+        </w:rPr>
+        <w:t>albums that</w:t>
+      </w:r>
+      <w:r>
+        <w:rPr>
+          <w:lang w:val="en-US" w:eastAsia="zh-CN"/>
+        </w:rPr>
+        <w:t xml:space="preserve"> have more than ten songs */</w:t>
+      </w:r>
+    </w:p>
+    <w:p>
+      <w:pPr>
+        <w:pStyle w:val="Normal"/>
+        <w:rPr/>
+      </w:pPr>
+      <w:r>
+        <w:rPr>
+          <w:lang w:val="en-US" w:eastAsia="zh-CN"/>
+        </w:rPr>
+        <w:t>SELECT A.abname</w:t>
+      </w:r>
+    </w:p>
+    <w:p>
+      <w:pPr>
+        <w:pStyle w:val="Normal"/>
+        <w:rPr/>
+      </w:pPr>
+      <w:r>
+        <w:rPr>
+          <w:lang w:val="en-US" w:eastAsia="zh-CN"/>
+        </w:rPr>
+        <w:t>FROM album A, song S, composed_of C</w:t>
+      </w:r>
+    </w:p>
+    <w:p>
+      <w:pPr>
+        <w:pStyle w:val="Normal"/>
+        <w:rPr/>
+      </w:pPr>
+      <w:r>
+        <w:rPr>
+          <w:lang w:val="en-US" w:eastAsia="zh-CN"/>
+        </w:rPr>
+        <w:t>WHERE A.abtranum = C.abtranum AND</w:t>
+      </w:r>
+    </w:p>
+    <w:p>
+      <w:pPr>
+        <w:pStyle w:val="Normal"/>
+        <w:rPr/>
+      </w:pPr>
+      <w:r>
+        <w:rPr>
+          <w:lang w:val="en-US" w:eastAsia="zh-CN"/>
+        </w:rPr>
+        <w:tab/>
+        <w:t xml:space="preserve">      C.stranum = S.stranum</w:t>
+      </w:r>
+    </w:p>
+    <w:p>
+      <w:pPr>
+        <w:pStyle w:val="Normal"/>
+        <w:rPr/>
       </w:pPr>
       <w:r>
         <w:rPr>
@@ -279,9 +304,7 @@
     <w:p>
       <w:pPr>
         <w:pStyle w:val="Normal"/>
-        <w:rPr>
-          <w:lang w:val="en-US" w:eastAsia="zh-CN"/>
-        </w:rPr>
+        <w:rPr/>
       </w:pPr>
       <w:r>
         <w:rPr>
@@ -1470,7 +1493,7 @@
     </w:pPr>
     <w:rPr>
       <w:rFonts w:ascii="Calibri" w:hAnsi="Calibri" w:eastAsia="宋体" w:cs="" w:asciiTheme="minorHAnsi" w:cstheme="minorBidi" w:eastAsiaTheme="minorEastAsia" w:hAnsiTheme="minorHAnsi"/>
-      <w:color w:val="auto"/>
+      <w:color w:val="00000A"/>
       <w:kern w:val="2"/>
       <w:sz w:val="21"/>
       <w:szCs w:val="24"/>

</xml_diff>

<commit_message>
KR minor syntax adjustments.
</commit_message>
<xml_diff>
--- a/SQL Queries.docx
+++ b/SQL Queries.docx
@@ -432,7 +432,7 @@
         <w:rPr>
           <w:lang w:val="en-US"/>
         </w:rPr>
-        <w:t>‘</w:t>
+        <w:t>'</w:t>
       </w:r>
       <w:r>
         <w:rPr/>
@@ -705,12 +705,7 @@
     <w:p>
       <w:pPr>
         <w:pStyle w:val="Normal"/>
-        <w:rPr>
-          <w:i w:val="false"/>
-          <w:i w:val="false"/>
-          <w:iCs w:val="false"/>
-          <w:lang w:val="en-US" w:eastAsia="zh-CN"/>
-        </w:rPr>
+        <w:rPr/>
       </w:pPr>
       <w:r>
         <w:rPr>
@@ -730,7 +725,7 @@
           <w:iCs w:val="false"/>
           <w:lang w:val="en-US" w:eastAsia="zh-CN"/>
         </w:rPr>
-        <w:t>Rearview Town’)</w:t>
+        <w:t>Rearview Town’);</w:t>
       </w:r>
     </w:p>
     <w:p>
@@ -891,12 +886,7 @@
     <w:p>
       <w:pPr>
         <w:pStyle w:val="Normal"/>
-        <w:rPr>
-          <w:i w:val="false"/>
-          <w:i w:val="false"/>
-          <w:iCs w:val="false"/>
-          <w:lang w:val="en-US" w:eastAsia="zh-CN"/>
-        </w:rPr>
+        <w:rPr/>
       </w:pPr>
       <w:r>
         <w:rPr>
@@ -912,7 +902,7 @@
           <w:iCs w:val="false"/>
           <w:lang w:val="en-US" w:eastAsia="zh-CN"/>
         </w:rPr>
-        <w:t>WHERE R.aname=’Hillsong Worship’)</w:t>
+        <w:t>WHERE R.aname='Hillsong Worship');</w:t>
       </w:r>
     </w:p>
     <w:p>
@@ -1171,12 +1161,7 @@
     <w:p>
       <w:pPr>
         <w:pStyle w:val="Normal"/>
-        <w:rPr>
-          <w:i w:val="false"/>
-          <w:i w:val="false"/>
-          <w:iCs w:val="false"/>
-          <w:lang w:val="en-US" w:eastAsia="zh-CN"/>
-        </w:rPr>
+        <w:rPr/>
       </w:pPr>
       <w:r>
         <w:rPr>
@@ -1188,15 +1173,15 @@
         <w:rPr>
           <w:lang w:val="en-US"/>
         </w:rPr>
-        <w:t>WHERE A.abname=’</w:t>
-      </w:r>
-      <w:r>
-        <w:rPr>
-          <w:i w:val="false"/>
-          <w:iCs w:val="false"/>
-          <w:lang w:val="en-US" w:eastAsia="zh-CN"/>
-        </w:rPr>
-        <w:t>A Pentatonix Christmas Deluxe’)</w:t>
+        <w:t>WHERE A.abname=</w:t>
+      </w:r>
+      <w:r>
+        <w:rPr>
+          <w:i w:val="false"/>
+          <w:iCs w:val="false"/>
+          <w:lang w:val="en-US" w:eastAsia="zh-CN"/>
+        </w:rPr>
+        <w:t>'A Pentatonix Christmas Deluxe');</w:t>
       </w:r>
     </w:p>
     <w:p>
@@ -1357,12 +1342,7 @@
     <w:p>
       <w:pPr>
         <w:pStyle w:val="Normal"/>
-        <w:rPr>
-          <w:i w:val="false"/>
-          <w:i w:val="false"/>
-          <w:iCs w:val="false"/>
-          <w:lang w:val="en-US" w:eastAsia="zh-CN"/>
-        </w:rPr>
+        <w:rPr/>
       </w:pPr>
       <w:r>
         <w:rPr>
@@ -1378,7 +1358,7 @@
           <w:iCs w:val="false"/>
           <w:lang w:val="en-US" w:eastAsia="zh-CN"/>
         </w:rPr>
-        <w:t>WHERE R.aname=’LEDGER’)</w:t>
+        <w:t>WHERE R.aname='LEDGER');</w:t>
       </w:r>
     </w:p>
     <w:p>
@@ -1541,7 +1521,6 @@
           <w:lang w:val="en-US"/>
         </w:rPr>
       </w:pPr>
-      <w:bookmarkStart w:id="1" w:name="__DdeLink__1188_4291418755"/>
       <w:r>
         <w:rPr>
           <w:lang w:val="en-US"/>
@@ -1584,14 +1563,12 @@
           <w:lang w:val="en-US"/>
         </w:rPr>
       </w:pPr>
-      <w:bookmarkStart w:id="2" w:name="__DdeLink__1188_4291418755"/>
       <w:r>
         <w:rPr>
           <w:lang w:val="en-US"/>
         </w:rPr>
         <w:t>WHERE Discontinued=No;</w:t>
       </w:r>
-      <w:bookmarkEnd w:id="2"/>
     </w:p>
     <w:p>
       <w:pPr>

</xml_diff>

<commit_message>
KR last two queries fixed.
</commit_message>
<xml_diff>
--- a/SQL Queries.docx
+++ b/SQL Queries.docx
@@ -749,12 +749,7 @@
     <w:p>
       <w:pPr>
         <w:pStyle w:val="Normal"/>
-        <w:rPr>
-          <w:i w:val="false"/>
-          <w:i w:val="false"/>
-          <w:iCs w:val="false"/>
-          <w:lang w:val="en-US" w:eastAsia="zh-CN"/>
-        </w:rPr>
+        <w:rPr/>
       </w:pPr>
       <w:r>
         <w:rPr/>
@@ -774,7 +769,19 @@
         <w:rPr>
           <w:lang w:val="en-US"/>
         </w:rPr>
-        <w:t>if ALL are released by the artist ‘</w:t>
+        <w:t>if A</w:t>
+      </w:r>
+      <w:r>
+        <w:rPr>
+          <w:lang w:val="en-US"/>
+        </w:rPr>
+        <w:t>NY</w:t>
+      </w:r>
+      <w:r>
+        <w:rPr>
+          <w:lang w:val="en-US"/>
+        </w:rPr>
+        <w:t xml:space="preserve"> are released by the artist ‘</w:t>
       </w:r>
       <w:r>
         <w:rPr>
@@ -796,113 +803,183 @@
           <w:iCs w:val="false"/>
           <w:lang w:val="en-US" w:eastAsia="zh-CN"/>
         </w:rPr>
-        <w:t>*/ (New)</w:t>
-      </w:r>
-    </w:p>
-    <w:p>
-      <w:pPr>
-        <w:pStyle w:val="Normal"/>
-        <w:rPr>
-          <w:i w:val="false"/>
-          <w:i w:val="false"/>
-          <w:iCs w:val="false"/>
-          <w:lang w:val="en-US" w:eastAsia="zh-CN"/>
-        </w:rPr>
-      </w:pPr>
-      <w:r>
-        <w:rPr>
-          <w:i w:val="false"/>
-          <w:iCs w:val="false"/>
-          <w:lang w:val="en-US" w:eastAsia="zh-CN"/>
-        </w:rPr>
-        <w:t>SELECT A.abname</w:t>
-      </w:r>
-    </w:p>
-    <w:p>
-      <w:pPr>
-        <w:pStyle w:val="Normal"/>
-        <w:rPr>
-          <w:i w:val="false"/>
-          <w:i w:val="false"/>
-          <w:iCs w:val="false"/>
-          <w:lang w:val="en-US" w:eastAsia="zh-CN"/>
-        </w:rPr>
-      </w:pPr>
-      <w:r>
-        <w:rPr>
-          <w:i w:val="false"/>
-          <w:iCs w:val="false"/>
-          <w:lang w:val="en-US" w:eastAsia="zh-CN"/>
-        </w:rPr>
-        <w:t>FROM album A</w:t>
-      </w:r>
-    </w:p>
-    <w:p>
-      <w:pPr>
-        <w:pStyle w:val="Normal"/>
-        <w:rPr>
-          <w:i w:val="false"/>
-          <w:i w:val="false"/>
-          <w:iCs w:val="false"/>
-          <w:lang w:val="en-US" w:eastAsia="zh-CN"/>
-        </w:rPr>
-      </w:pPr>
-      <w:r>
-        <w:rPr>
-          <w:i w:val="false"/>
-          <w:iCs w:val="false"/>
-          <w:lang w:val="en-US" w:eastAsia="zh-CN"/>
-        </w:rPr>
-        <w:t>WHERE A.abtranum = ALL (SELECT R.abtranum</w:t>
-      </w:r>
-    </w:p>
-    <w:p>
-      <w:pPr>
-        <w:pStyle w:val="Normal"/>
-        <w:rPr>
-          <w:i w:val="false"/>
-          <w:i w:val="false"/>
-          <w:iCs w:val="false"/>
-          <w:lang w:val="en-US" w:eastAsia="zh-CN"/>
-        </w:rPr>
-      </w:pPr>
-      <w:r>
-        <w:rPr>
-          <w:i w:val="false"/>
-          <w:iCs w:val="false"/>
-          <w:lang w:val="en-US" w:eastAsia="zh-CN"/>
-        </w:rPr>
-        <w:t xml:space="preserve">                                                </w:t>
-      </w:r>
-      <w:r>
-        <w:rPr>
-          <w:i w:val="false"/>
-          <w:iCs w:val="false"/>
-          <w:lang w:val="en-US" w:eastAsia="zh-CN"/>
-        </w:rPr>
-        <w:t>FROM releases R</w:t>
-      </w:r>
-    </w:p>
-    <w:p>
-      <w:pPr>
-        <w:pStyle w:val="Normal"/>
-        <w:rPr/>
-      </w:pPr>
-      <w:r>
-        <w:rPr>
-          <w:i w:val="false"/>
-          <w:iCs w:val="false"/>
-          <w:lang w:val="en-US" w:eastAsia="zh-CN"/>
-        </w:rPr>
-        <w:t xml:space="preserve">                                              </w:t>
-      </w:r>
-      <w:r>
-        <w:rPr>
-          <w:i w:val="false"/>
-          <w:iCs w:val="false"/>
-          <w:lang w:val="en-US" w:eastAsia="zh-CN"/>
-        </w:rPr>
-        <w:t>WHERE R.aname='Hillsong Worship');</w:t>
+        <w:t>*/</w:t>
+      </w:r>
+    </w:p>
+    <w:p>
+      <w:pPr>
+        <w:pStyle w:val="Normal"/>
+        <w:rPr/>
+      </w:pPr>
+      <w:r>
+        <w:rPr>
+          <w:i w:val="false"/>
+          <w:iCs w:val="false"/>
+          <w:lang w:val="en-US" w:eastAsia="zh-CN"/>
+        </w:rPr>
+        <w:t>SELECT abname</w:t>
+      </w:r>
+    </w:p>
+    <w:p>
+      <w:pPr>
+        <w:pStyle w:val="Normal"/>
+        <w:rPr/>
+      </w:pPr>
+      <w:r>
+        <w:rPr>
+          <w:i w:val="false"/>
+          <w:iCs w:val="false"/>
+          <w:lang w:val="en-US" w:eastAsia="zh-CN"/>
+        </w:rPr>
+        <w:t>FROM album</w:t>
+      </w:r>
+    </w:p>
+    <w:p>
+      <w:pPr>
+        <w:pStyle w:val="Normal"/>
+        <w:rPr/>
+      </w:pPr>
+      <w:r>
+        <w:rPr>
+          <w:i w:val="false"/>
+          <w:iCs w:val="false"/>
+          <w:lang w:val="en-US" w:eastAsia="zh-CN"/>
+        </w:rPr>
+        <w:t>WHERE abtranum = A</w:t>
+      </w:r>
+      <w:r>
+        <w:rPr>
+          <w:i w:val="false"/>
+          <w:iCs w:val="false"/>
+          <w:lang w:val="en-US" w:eastAsia="zh-CN"/>
+        </w:rPr>
+        <w:t>NY</w:t>
+      </w:r>
+      <w:r>
+        <w:rPr>
+          <w:i w:val="false"/>
+          <w:iCs w:val="false"/>
+          <w:lang w:val="en-US" w:eastAsia="zh-CN"/>
+        </w:rPr>
+        <w:t xml:space="preserve"> (</w:t>
+      </w:r>
+      <w:r>
+        <w:rPr>
+          <w:i w:val="false"/>
+          <w:iCs w:val="false"/>
+          <w:lang w:val="en-US" w:eastAsia="zh-CN"/>
+        </w:rPr>
+        <w:t>SELECT</w:t>
+      </w:r>
+      <w:r>
+        <w:rPr>
+          <w:i w:val="false"/>
+          <w:iCs w:val="false"/>
+          <w:lang w:val="en-US" w:eastAsia="zh-CN"/>
+        </w:rPr>
+        <w:t xml:space="preserve"> abtranum</w:t>
+      </w:r>
+    </w:p>
+    <w:p>
+      <w:pPr>
+        <w:pStyle w:val="Normal"/>
+        <w:rPr/>
+      </w:pPr>
+      <w:r>
+        <w:rPr>
+          <w:i w:val="false"/>
+          <w:iCs w:val="false"/>
+          <w:lang w:val="en-US" w:eastAsia="zh-CN"/>
+        </w:rPr>
+        <w:t xml:space="preserve">    </w:t>
+      </w:r>
+      <w:r>
+        <w:rPr>
+          <w:i w:val="false"/>
+          <w:iCs w:val="false"/>
+          <w:lang w:val="en-US" w:eastAsia="zh-CN"/>
+        </w:rPr>
+        <w:tab/>
+        <w:tab/>
+        <w:tab/>
+        <w:tab/>
+        <w:tab/>
+        <w:t xml:space="preserve">      </w:t>
+      </w:r>
+      <w:r>
+        <w:rPr>
+          <w:i w:val="false"/>
+          <w:iCs w:val="false"/>
+          <w:lang w:val="en-US" w:eastAsia="zh-CN"/>
+        </w:rPr>
+        <w:t>FROM</w:t>
+      </w:r>
+      <w:r>
+        <w:rPr>
+          <w:i w:val="false"/>
+          <w:iCs w:val="false"/>
+          <w:lang w:val="en-US" w:eastAsia="zh-CN"/>
+        </w:rPr>
+        <w:t xml:space="preserve"> releases</w:t>
+      </w:r>
+    </w:p>
+    <w:p>
+      <w:pPr>
+        <w:pStyle w:val="Normal"/>
+        <w:rPr/>
+      </w:pPr>
+      <w:r>
+        <w:rPr>
+          <w:i w:val="false"/>
+          <w:iCs w:val="false"/>
+          <w:lang w:val="en-US" w:eastAsia="zh-CN"/>
+        </w:rPr>
+        <w:t xml:space="preserve">    </w:t>
+      </w:r>
+      <w:r>
+        <w:rPr>
+          <w:i w:val="false"/>
+          <w:iCs w:val="false"/>
+          <w:lang w:val="en-US" w:eastAsia="zh-CN"/>
+        </w:rPr>
+        <w:tab/>
+        <w:tab/>
+        <w:tab/>
+        <w:tab/>
+        <w:tab/>
+        <w:t xml:space="preserve">      </w:t>
+      </w:r>
+      <w:r>
+        <w:rPr>
+          <w:i w:val="false"/>
+          <w:iCs w:val="false"/>
+          <w:lang w:val="en-US" w:eastAsia="zh-CN"/>
+        </w:rPr>
+        <w:t>WHERE</w:t>
+      </w:r>
+      <w:r>
+        <w:rPr>
+          <w:i w:val="false"/>
+          <w:iCs w:val="false"/>
+          <w:lang w:val="en-US" w:eastAsia="zh-CN"/>
+        </w:rPr>
+        <w:t xml:space="preserve"> aname = 'Hillsong Worship'</w:t>
+      </w:r>
+      <w:r>
+        <w:rPr>
+          <w:i w:val="false"/>
+          <w:iCs w:val="false"/>
+          <w:lang w:val="en-US" w:eastAsia="zh-CN"/>
+        </w:rPr>
+        <w:t>)</w:t>
+      </w:r>
+      <w:r>
+        <w:rPr>
+          <w:i w:val="false"/>
+          <w:iCs w:val="false"/>
+          <w:lang w:val="en-US" w:eastAsia="zh-CN"/>
+        </w:rPr>
+        <w:t>;</w:t>
       </w:r>
     </w:p>
     <w:p>
@@ -1103,6 +1180,7 @@
           <w:lang w:val="en-US"/>
         </w:rPr>
       </w:pPr>
+      <w:bookmarkStart w:id="0" w:name="__DdeLink__2957_4291418755"/>
       <w:r>
         <w:rPr>
           <w:lang w:val="en-US"/>
@@ -1183,6 +1261,7 @@
         </w:rPr>
         <w:t>'A Pentatonix Christmas Deluxe');</w:t>
       </w:r>
+      <w:bookmarkEnd w:id="0"/>
     </w:p>
     <w:p>
       <w:pPr>
@@ -1511,8 +1590,8 @@
         </w:rPr>
         <w:t>/*List all songs from song table */</w:t>
       </w:r>
-      <w:bookmarkStart w:id="0" w:name="_GoBack"/>
-      <w:bookmarkEnd w:id="0"/>
+      <w:bookmarkStart w:id="1" w:name="_GoBack"/>
+      <w:bookmarkEnd w:id="1"/>
     </w:p>
     <w:p>
       <w:pPr>

</xml_diff>